<commit_message>
Update ping agent, documentation
</commit_message>
<xml_diff>
--- a/Tap.Plugins.UMA.AdbAgents/Tap.Plugins.UMA.AdbAgents/AdbAgents/Agents/Android Ping Agent Documentation.docx
+++ b/Tap.Plugins.UMA.AdbAgents/Tap.Plugins.UMA.AdbAgents/AdbAgents/Agents/Android Ping Agent Documentation.docx
@@ -1,6 +1,6 @@
 
 <file path=word/document.xml><?xml version="1.0" encoding="utf-8"?>
-<w:document xmlns:wpc="http://schemas.microsoft.com/office/word/2010/wordprocessingCanvas" xmlns:cx="http://schemas.microsoft.com/office/drawing/2014/chartex" xmlns:mc="http://schemas.openxmlformats.org/markup-compatibility/2006" xmlns:o="urn:schemas-microsoft-com:office:office" xmlns:r="http://schemas.openxmlformats.org/officeDocument/2006/relationships" xmlns:m="http://schemas.openxmlformats.org/officeDocument/2006/math" xmlns:v="urn:schemas-microsoft-com:vml" xmlns:wp14="http://schemas.microsoft.com/office/word/2010/wordprocessingDrawing" xmlns:wp="http://schemas.openxmlformats.org/drawingml/2006/wordprocessingDrawing" xmlns:w10="urn:schemas-microsoft-com:office:word" xmlns:w="http://schemas.openxmlformats.org/wordprocessingml/2006/main" xmlns:w14="http://schemas.microsoft.com/office/word/2010/wordml" xmlns:w15="http://schemas.microsoft.com/office/word/2012/wordml" xmlns:w16se="http://schemas.microsoft.com/office/word/2015/wordml/symex" xmlns:wpg="http://schemas.microsoft.com/office/word/2010/wordprocessingGroup" xmlns:wpi="http://schemas.microsoft.com/office/word/2010/wordprocessingInk" xmlns:wne="http://schemas.microsoft.com/office/word/2006/wordml" xmlns:wps="http://schemas.microsoft.com/office/word/2010/wordprocessingShape" mc:Ignorable="w14 w15 w16se wp14">
+<w:document xmlns:wpc="http://schemas.microsoft.com/office/word/2010/wordprocessingCanvas" xmlns:mc="http://schemas.openxmlformats.org/markup-compatibility/2006" xmlns:o="urn:schemas-microsoft-com:office:office" xmlns:r="http://schemas.openxmlformats.org/officeDocument/2006/relationships" xmlns:m="http://schemas.openxmlformats.org/officeDocument/2006/math" xmlns:v="urn:schemas-microsoft-com:vml" xmlns:wp14="http://schemas.microsoft.com/office/word/2010/wordprocessingDrawing" xmlns:wp="http://schemas.openxmlformats.org/drawingml/2006/wordprocessingDrawing" xmlns:w10="urn:schemas-microsoft-com:office:word" xmlns:w="http://schemas.openxmlformats.org/wordprocessingml/2006/main" xmlns:w14="http://schemas.microsoft.com/office/word/2010/wordml" xmlns:w15="http://schemas.microsoft.com/office/word/2012/wordml" xmlns:wpg="http://schemas.microsoft.com/office/word/2010/wordprocessingGroup" xmlns:wpi="http://schemas.microsoft.com/office/word/2010/wordprocessingInk" xmlns:wne="http://schemas.microsoft.com/office/word/2006/wordml" xmlns:wps="http://schemas.microsoft.com/office/word/2010/wordprocessingShape" mc:Ignorable="w14 w15 wp14">
   <w:body>
     <w:p>
       <w:pPr>
@@ -11,7 +11,7 @@
     </w:p>
     <w:p>
       <w:pPr>
-        <w:pStyle w:val="Ttulo1"/>
+        <w:pStyle w:val="Heading1"/>
       </w:pPr>
       <w:r>
         <w:t>About</w:t>
@@ -51,7 +51,7 @@
     </w:p>
     <w:p>
       <w:pPr>
-        <w:pStyle w:val="Ttulo1"/>
+        <w:pStyle w:val="Heading1"/>
       </w:pPr>
       <w:r>
         <w:t>Ping</w:t>
@@ -88,7 +88,7 @@
     </w:p>
     <w:p>
       <w:pPr>
-        <w:pStyle w:val="Ttulo1"/>
+        <w:pStyle w:val="Heading1"/>
       </w:pPr>
       <w:r>
         <w:t>Usage</w:t>
@@ -125,21 +125,7 @@
         <w:rPr>
           <w:lang w:val="en-GB"/>
         </w:rPr>
-        <w:t xml:space="preserve">through </w:t>
-      </w:r>
-      <w:proofErr w:type="spellStart"/>
-      <w:r>
-        <w:rPr>
-          <w:lang w:val="en-GB"/>
-        </w:rPr>
-        <w:t>adb</w:t>
-      </w:r>
-      <w:proofErr w:type="spellEnd"/>
-      <w:r>
-        <w:rPr>
-          <w:lang w:val="en-GB"/>
-        </w:rPr>
-        <w:t xml:space="preserve"> commands.</w:t>
+        <w:t>through adb commands.</w:t>
       </w:r>
     </w:p>
     <w:p>
@@ -154,18 +140,13 @@
     </w:p>
     <w:p>
       <w:pPr>
-        <w:pStyle w:val="Ttulo2"/>
+        <w:pStyle w:val="Heading2"/>
       </w:pPr>
       <w:r>
         <w:t xml:space="preserve"> </w:t>
       </w:r>
-      <w:proofErr w:type="spellStart"/>
-      <w:r>
-        <w:t>Adb</w:t>
-      </w:r>
-      <w:proofErr w:type="spellEnd"/>
-      <w:r>
-        <w:t xml:space="preserve"> commands</w:t>
+      <w:r>
+        <w:t>Adb commands</w:t>
       </w:r>
     </w:p>
     <w:p>
@@ -199,35 +180,7 @@
         <w:rPr>
           <w:lang w:val="en-GB"/>
         </w:rPr>
-        <w:t xml:space="preserve">he </w:t>
-      </w:r>
-      <w:proofErr w:type="spellStart"/>
-      <w:r>
-        <w:rPr>
-          <w:lang w:val="en-GB"/>
-        </w:rPr>
-        <w:t>startservice</w:t>
-      </w:r>
-      <w:proofErr w:type="spellEnd"/>
-      <w:r>
-        <w:rPr>
-          <w:lang w:val="en-GB"/>
-        </w:rPr>
-        <w:t xml:space="preserve"> command of </w:t>
-      </w:r>
-      <w:proofErr w:type="spellStart"/>
-      <w:r>
-        <w:rPr>
-          <w:lang w:val="en-GB"/>
-        </w:rPr>
-        <w:t>adb</w:t>
-      </w:r>
-      <w:proofErr w:type="spellEnd"/>
-      <w:r>
-        <w:rPr>
-          <w:lang w:val="en-GB"/>
-        </w:rPr>
-        <w:t>:</w:t>
+        <w:t>he startservice command of adb:</w:t>
       </w:r>
     </w:p>
     <w:p>
@@ -244,72 +197,20 @@
           <w:lang w:val="en-GB"/>
         </w:rPr>
       </w:pPr>
-      <w:proofErr w:type="spellStart"/>
       <w:r>
         <w:rPr>
           <w:rFonts w:ascii="Consolas" w:hAnsi="Consolas"/>
           <w:lang w:val="en-GB"/>
         </w:rPr>
-        <w:t>adb</w:t>
-      </w:r>
-      <w:proofErr w:type="spellEnd"/>
+        <w:t>adb shell am startservice -n com.uma.</w:t>
+      </w:r>
       <w:r>
         <w:rPr>
           <w:rFonts w:ascii="Consolas" w:hAnsi="Consolas"/>
           <w:lang w:val="en-GB"/>
         </w:rPr>
-        <w:t xml:space="preserve"> shell am </w:t>
-      </w:r>
-      <w:proofErr w:type="spellStart"/>
-      <w:r>
-        <w:rPr>
-          <w:rFonts w:ascii="Consolas" w:hAnsi="Consolas"/>
-          <w:lang w:val="en-GB"/>
-        </w:rPr>
-        <w:t>startservice</w:t>
-      </w:r>
-      <w:proofErr w:type="spellEnd"/>
-      <w:r>
-        <w:rPr>
-          <w:rFonts w:ascii="Consolas" w:hAnsi="Consolas"/>
-          <w:lang w:val="en-GB"/>
-        </w:rPr>
-        <w:t xml:space="preserve"> -n </w:t>
-      </w:r>
-      <w:proofErr w:type="spellStart"/>
-      <w:proofErr w:type="gramStart"/>
-      <w:r>
-        <w:rPr>
-          <w:rFonts w:ascii="Consolas" w:hAnsi="Consolas"/>
-          <w:lang w:val="en-GB"/>
-        </w:rPr>
-        <w:t>com.uma.</w:t>
-      </w:r>
-      <w:r>
-        <w:rPr>
-          <w:rFonts w:ascii="Consolas" w:hAnsi="Consolas"/>
-          <w:lang w:val="en-GB"/>
-        </w:rPr>
-        <w:t>ping</w:t>
-      </w:r>
-      <w:proofErr w:type="spellEnd"/>
-      <w:proofErr w:type="gramEnd"/>
-      <w:r>
-        <w:rPr>
-          <w:rFonts w:ascii="Consolas" w:hAnsi="Consolas"/>
-          <w:lang w:val="en-GB"/>
-        </w:rPr>
-        <w:t>/.</w:t>
-      </w:r>
-      <w:proofErr w:type="spellStart"/>
-      <w:r>
-        <w:rPr>
-          <w:rFonts w:ascii="Consolas" w:hAnsi="Consolas"/>
-          <w:lang w:val="en-GB"/>
-        </w:rPr>
-        <w:t>PingService</w:t>
-      </w:r>
-      <w:proofErr w:type="spellEnd"/>
+        <w:t>ping/.PingService</w:t>
+      </w:r>
     </w:p>
     <w:p>
       <w:pPr>
@@ -357,8 +258,6 @@
           <w:lang w:val="en-GB"/>
         </w:rPr>
       </w:pPr>
-      <w:proofErr w:type="spellStart"/>
-      <w:proofErr w:type="gramStart"/>
       <w:r>
         <w:rPr>
           <w:rFonts w:ascii="Consolas" w:hAnsi="Consolas"/>
@@ -371,17 +270,8 @@
           <w:rFonts w:ascii="Consolas" w:hAnsi="Consolas"/>
           <w:lang w:val="en-GB"/>
         </w:rPr>
-        <w:t>ping</w:t>
-      </w:r>
-      <w:proofErr w:type="gramEnd"/>
-      <w:r>
-        <w:rPr>
-          <w:rFonts w:ascii="Consolas" w:hAnsi="Consolas"/>
-          <w:lang w:val="en-GB"/>
-        </w:rPr>
-        <w:t>.START</w:t>
-      </w:r>
-      <w:proofErr w:type="spellEnd"/>
+        <w:t>ping.START</w:t>
+      </w:r>
       <w:r>
         <w:rPr>
           <w:rFonts w:cstheme="minorHAnsi"/>
@@ -424,8 +314,6 @@
           <w:lang w:val="en-GB"/>
         </w:rPr>
       </w:pPr>
-      <w:proofErr w:type="spellStart"/>
-      <w:proofErr w:type="gramStart"/>
       <w:r>
         <w:rPr>
           <w:rFonts w:ascii="Consolas" w:hAnsi="Consolas"/>
@@ -440,7 +328,6 @@
         </w:rPr>
         <w:t>ping</w:t>
       </w:r>
-      <w:proofErr w:type="gramEnd"/>
       <w:r>
         <w:rPr>
           <w:rFonts w:ascii="Consolas" w:hAnsi="Consolas"/>
@@ -455,7 +342,6 @@
         </w:rPr>
         <w:t>STOP</w:t>
       </w:r>
-      <w:proofErr w:type="spellEnd"/>
     </w:p>
     <w:p>
       <w:pPr>
@@ -482,8 +368,6 @@
         </w:rPr>
         <w:t xml:space="preserve">Parameters for configuring Ping are passed as a comma separated list of (key)=(value) pairs with no spaces, using the intent extra (-e) </w:t>
       </w:r>
-      <w:proofErr w:type="spellStart"/>
-      <w:proofErr w:type="gramStart"/>
       <w:r>
         <w:rPr>
           <w:rFonts w:ascii="Consolas" w:hAnsi="Consolas"/>
@@ -502,7 +386,6 @@
         </w:rPr>
         <w:t>ping</w:t>
       </w:r>
-      <w:proofErr w:type="gramEnd"/>
       <w:r>
         <w:rPr>
           <w:rFonts w:ascii="Consolas" w:hAnsi="Consolas"/>
@@ -512,7 +395,6 @@
         </w:rPr>
         <w:t>.PARAMETERS</w:t>
       </w:r>
-      <w:proofErr w:type="spellEnd"/>
       <w:r>
         <w:rPr>
           <w:lang w:val="en-GB"/>
@@ -541,7 +423,7 @@
     </w:p>
     <w:p>
       <w:pPr>
-        <w:pStyle w:val="Prrafodelista"/>
+        <w:pStyle w:val="ListParagraph"/>
         <w:numPr>
           <w:ilvl w:val="2"/>
           <w:numId w:val="4"/>
@@ -558,30 +440,16 @@
         </w:rPr>
         <w:t xml:space="preserve">target: </w:t>
       </w:r>
-      <w:proofErr w:type="spellStart"/>
-      <w:r>
-        <w:rPr>
-          <w:lang w:val="en-GB"/>
-        </w:rPr>
-        <w:t>HostNa</w:t>
-      </w:r>
-      <w:r>
-        <w:rPr>
-          <w:lang w:val="en-GB"/>
-        </w:rPr>
-        <w:t>me</w:t>
-      </w:r>
-      <w:proofErr w:type="spellEnd"/>
-      <w:r>
-        <w:rPr>
-          <w:lang w:val="en-GB"/>
-        </w:rPr>
-        <w:t xml:space="preserve"> or IP of the target machine.</w:t>
-      </w:r>
-    </w:p>
-    <w:p>
-      <w:pPr>
-        <w:pStyle w:val="Prrafodelista"/>
+      <w:r>
+        <w:rPr>
+          <w:lang w:val="en-GB"/>
+        </w:rPr>
+        <w:t>HostName or IP of the target machine.</w:t>
+      </w:r>
+    </w:p>
+    <w:p>
+      <w:pPr>
+        <w:pStyle w:val="ListParagraph"/>
         <w:numPr>
           <w:ilvl w:val="2"/>
           <w:numId w:val="4"/>
@@ -591,27 +459,70 @@
           <w:lang w:val="en-GB"/>
         </w:rPr>
       </w:pPr>
-      <w:proofErr w:type="spellStart"/>
       <w:r>
         <w:rPr>
           <w:b/>
           <w:lang w:val="en-GB"/>
         </w:rPr>
-        <w:t>ttl</w:t>
-      </w:r>
-      <w:proofErr w:type="spellEnd"/>
+        <w:t xml:space="preserve">ttl: </w:t>
+      </w:r>
+      <w:r>
+        <w:rPr>
+          <w:lang w:val="en-GB"/>
+        </w:rPr>
+        <w:t>IP time to live.</w:t>
+      </w:r>
+    </w:p>
+    <w:p>
+      <w:pPr>
+        <w:pStyle w:val="ListParagraph"/>
+        <w:numPr>
+          <w:ilvl w:val="2"/>
+          <w:numId w:val="4"/>
+        </w:numPr>
+        <w:ind w:left="1080"/>
+        <w:rPr>
+          <w:lang w:val="en-GB"/>
+        </w:rPr>
+      </w:pPr>
       <w:r>
         <w:rPr>
           <w:b/>
           <w:lang w:val="en-GB"/>
         </w:rPr>
-        <w:t xml:space="preserve">: </w:t>
-      </w:r>
-      <w:r>
-        <w:rPr>
-          <w:lang w:val="en-GB"/>
-        </w:rPr>
-        <w:t>IP time to live.</w:t>
+        <w:t>interval:</w:t>
+      </w:r>
+      <w:r>
+        <w:rPr>
+          <w:lang w:val="en-GB"/>
+        </w:rPr>
+        <w:t xml:space="preserve"> ping interval.</w:t>
+      </w:r>
+    </w:p>
+    <w:p>
+      <w:pPr>
+        <w:pStyle w:val="ListParagraph"/>
+        <w:numPr>
+          <w:ilvl w:val="2"/>
+          <w:numId w:val="4"/>
+        </w:numPr>
+        <w:ind w:left="1080"/>
+        <w:rPr>
+          <w:lang w:val="en-GB"/>
+        </w:rPr>
+      </w:pPr>
+      <w:r>
+        <w:rPr>
+          <w:b/>
+          <w:lang w:val="en-GB"/>
+        </w:rPr>
+        <w:t xml:space="preserve">size: </w:t>
+      </w:r>
+      <w:r>
+        <w:rPr>
+          <w:lang w:val="en-GB"/>
+        </w:rPr>
+        <w:t>packet size</w:t>
       </w:r>
     </w:p>
     <w:p>
@@ -682,7 +593,6 @@
           <w:b/>
           <w:lang w:val="en-GB"/>
         </w:rPr>
-        <w:lastRenderedPageBreak/>
         <w:t>EXAMPLES</w:t>
       </w:r>
     </w:p>
@@ -700,103 +610,26 @@
           <w:lang w:val="en-GB"/>
         </w:rPr>
       </w:pPr>
-      <w:proofErr w:type="spellStart"/>
       <w:r>
         <w:rPr>
           <w:rFonts w:ascii="Consolas" w:hAnsi="Consolas"/>
           <w:lang w:val="en-GB"/>
         </w:rPr>
-        <w:t>adb</w:t>
-      </w:r>
-      <w:proofErr w:type="spellEnd"/>
+        <w:t>adb shell am startservice -n com.uma.ping/.PingService -a com.uma.ping.START -e com.uma.ping.PARAMETERS \"target=127.0.0.1,ttl=128</w:t>
+      </w:r>
       <w:r>
         <w:rPr>
           <w:rFonts w:ascii="Consolas" w:hAnsi="Consolas"/>
           <w:lang w:val="en-GB"/>
         </w:rPr>
-        <w:t xml:space="preserve"> shell am </w:t>
-      </w:r>
-      <w:proofErr w:type="spellStart"/>
+        <w:t>,interval=1.0,size=56</w:t>
+      </w:r>
       <w:r>
         <w:rPr>
           <w:rFonts w:ascii="Consolas" w:hAnsi="Consolas"/>
           <w:lang w:val="en-GB"/>
         </w:rPr>
-        <w:t>startservice</w:t>
-      </w:r>
-      <w:proofErr w:type="spellEnd"/>
-      <w:r>
-        <w:rPr>
-          <w:rFonts w:ascii="Consolas" w:hAnsi="Consolas"/>
-          <w:lang w:val="en-GB"/>
-        </w:rPr>
-        <w:t xml:space="preserve"> -n </w:t>
-      </w:r>
-      <w:proofErr w:type="spellStart"/>
-      <w:proofErr w:type="gramStart"/>
-      <w:r>
-        <w:rPr>
-          <w:rFonts w:ascii="Consolas" w:hAnsi="Consolas"/>
-          <w:lang w:val="en-GB"/>
-        </w:rPr>
-        <w:t>com.uma.ping</w:t>
-      </w:r>
-      <w:proofErr w:type="spellEnd"/>
-      <w:proofErr w:type="gramEnd"/>
-      <w:r>
-        <w:rPr>
-          <w:rFonts w:ascii="Consolas" w:hAnsi="Consolas"/>
-          <w:lang w:val="en-GB"/>
-        </w:rPr>
-        <w:t>/.</w:t>
-      </w:r>
-      <w:proofErr w:type="spellStart"/>
-      <w:r>
-        <w:rPr>
-          <w:rFonts w:ascii="Consolas" w:hAnsi="Consolas"/>
-          <w:lang w:val="en-GB"/>
-        </w:rPr>
-        <w:t>PingService</w:t>
-      </w:r>
-      <w:proofErr w:type="spellEnd"/>
-      <w:r>
-        <w:rPr>
-          <w:rFonts w:ascii="Consolas" w:hAnsi="Consolas"/>
-          <w:lang w:val="en-GB"/>
-        </w:rPr>
-        <w:t xml:space="preserve"> -a </w:t>
-      </w:r>
-      <w:proofErr w:type="spellStart"/>
-      <w:r>
-        <w:rPr>
-          <w:rFonts w:ascii="Consolas" w:hAnsi="Consolas"/>
-          <w:lang w:val="en-GB"/>
-        </w:rPr>
-        <w:t>com.uma.ping.START</w:t>
-      </w:r>
-      <w:proofErr w:type="spellEnd"/>
-      <w:r>
-        <w:rPr>
-          <w:rFonts w:ascii="Consolas" w:hAnsi="Consolas"/>
-          <w:lang w:val="en-GB"/>
-        </w:rPr>
-        <w:t xml:space="preserve"> -e </w:t>
-      </w:r>
-      <w:proofErr w:type="spellStart"/>
-      <w:r>
-        <w:rPr>
-          <w:rFonts w:ascii="Consolas" w:hAnsi="Consolas"/>
-          <w:lang w:val="en-GB"/>
-        </w:rPr>
-        <w:t>com.uma.ping.PARAMETERS</w:t>
-      </w:r>
-      <w:proofErr w:type="spellEnd"/>
-      <w:r>
-        <w:rPr>
-          <w:rFonts w:ascii="Consolas" w:hAnsi="Consolas"/>
-          <w:lang w:val="en-GB"/>
-        </w:rPr>
-        <w:t xml:space="preserve"> \"target=127.0.0.1,ttl=128\" --user 0</w:t>
+        <w:t>\" --user 0</w:t>
       </w:r>
     </w:p>
     <w:p>
@@ -828,92 +661,24 @@
           <w:lang w:val="en-GB"/>
         </w:rPr>
       </w:pPr>
-      <w:proofErr w:type="spellStart"/>
       <w:r>
         <w:rPr>
           <w:rFonts w:ascii="Consolas" w:hAnsi="Consolas"/>
           <w:lang w:val="en-GB"/>
         </w:rPr>
-        <w:t>adb</w:t>
-      </w:r>
-      <w:proofErr w:type="spellEnd"/>
-      <w:r>
-        <w:rPr>
-          <w:rFonts w:ascii="Consolas" w:hAnsi="Consolas"/>
-          <w:lang w:val="en-GB"/>
-        </w:rPr>
-        <w:t xml:space="preserve"> shell am </w:t>
-      </w:r>
-      <w:proofErr w:type="spellStart"/>
-      <w:r>
-        <w:rPr>
-          <w:rFonts w:ascii="Consolas" w:hAnsi="Consolas"/>
-          <w:lang w:val="en-GB"/>
-        </w:rPr>
-        <w:t>startservice</w:t>
-      </w:r>
-      <w:proofErr w:type="spellEnd"/>
-      <w:r>
-        <w:rPr>
-          <w:rFonts w:ascii="Consolas" w:hAnsi="Consolas"/>
-          <w:lang w:val="en-GB"/>
-        </w:rPr>
-        <w:t xml:space="preserve"> -n </w:t>
-      </w:r>
-      <w:proofErr w:type="spellStart"/>
-      <w:proofErr w:type="gramStart"/>
-      <w:r>
-        <w:rPr>
-          <w:rFonts w:ascii="Consolas" w:hAnsi="Consolas"/>
-          <w:lang w:val="en-GB"/>
-        </w:rPr>
-        <w:t>com.uma.ping</w:t>
-      </w:r>
-      <w:proofErr w:type="spellEnd"/>
-      <w:proofErr w:type="gramEnd"/>
-      <w:r>
-        <w:rPr>
-          <w:rFonts w:ascii="Consolas" w:hAnsi="Consolas"/>
-          <w:lang w:val="en-GB"/>
-        </w:rPr>
-        <w:t>/.</w:t>
-      </w:r>
-      <w:proofErr w:type="spellStart"/>
-      <w:r>
-        <w:rPr>
-          <w:rFonts w:ascii="Consolas" w:hAnsi="Consolas"/>
-          <w:lang w:val="en-GB"/>
-        </w:rPr>
-        <w:t>PingService</w:t>
-      </w:r>
-      <w:proofErr w:type="spellEnd"/>
-      <w:r>
-        <w:rPr>
-          <w:rFonts w:ascii="Consolas" w:hAnsi="Consolas"/>
-          <w:lang w:val="en-GB"/>
-        </w:rPr>
-        <w:t xml:space="preserve"> -a </w:t>
-      </w:r>
-      <w:proofErr w:type="spellStart"/>
-      <w:r>
-        <w:rPr>
-          <w:rFonts w:ascii="Consolas" w:hAnsi="Consolas"/>
-          <w:lang w:val="en-GB"/>
-        </w:rPr>
-        <w:t>com.uma.ping.STOP</w:t>
-      </w:r>
-      <w:proofErr w:type="spellEnd"/>
-    </w:p>
-    <w:p>
-      <w:pPr>
-        <w:rPr>
-          <w:lang w:val="en-GB"/>
-        </w:rPr>
-      </w:pPr>
-    </w:p>
-    <w:p>
-      <w:pPr>
-        <w:pStyle w:val="Ttulo2"/>
+        <w:t>adb shell am startservice -n com.uma.ping/.PingService -a com.uma.ping.STOP</w:t>
+      </w:r>
+    </w:p>
+    <w:p>
+      <w:pPr>
+        <w:rPr>
+          <w:lang w:val="en-GB"/>
+        </w:rPr>
+      </w:pPr>
+    </w:p>
+    <w:p>
+      <w:pPr>
+        <w:pStyle w:val="Heading2"/>
       </w:pPr>
       <w:r>
         <w:t xml:space="preserve"> </w:t>
@@ -959,7 +724,7 @@
         <w:rPr>
           <w:lang w:val="en-GB"/>
         </w:rPr>
-        <w:t>through the text fields (1)</w:t>
+        <w:t>through the text fields</w:t>
       </w:r>
       <w:r>
         <w:rPr>
@@ -984,19 +749,6 @@
           <w:lang w:val="en-GB"/>
         </w:rPr>
         <w:t>/Stop</w:t>
-      </w:r>
-      <w:r>
-        <w:rPr>
-          <w:lang w:val="en-GB"/>
-        </w:rPr>
-        <w:t xml:space="preserve"> </w:t>
-      </w:r>
-      <w:r>
-        <w:rPr>
-          <w:i/>
-          <w:lang w:val="en-GB"/>
-        </w:rPr>
-        <w:t>(2)</w:t>
       </w:r>
       <w:r>
         <w:rPr>
@@ -1054,14 +806,7 @@
         <w:rPr>
           <w:lang w:val="en-GB"/>
         </w:rPr>
-        <w:t xml:space="preserve">Log </w:t>
-      </w:r>
-      <w:r>
-        <w:rPr>
-          <w:i/>
-          <w:lang w:val="en-GB"/>
-        </w:rPr>
-        <w:t>(3)</w:t>
+        <w:t>Log</w:t>
       </w:r>
       <w:r>
         <w:rPr>
@@ -1101,815 +846,11 @@
           <w:noProof/>
           <w:lang w:eastAsia="es-ES"/>
         </w:rPr>
-        <mc:AlternateContent>
-          <mc:Choice Requires="wps">
-            <w:drawing>
-              <wp:anchor distT="45720" distB="45720" distL="114300" distR="114300" simplePos="0" relativeHeight="251674624" behindDoc="0" locked="0" layoutInCell="1" allowOverlap="1" wp14:anchorId="62250696" wp14:editId="417A9EF4">
-                <wp:simplePos x="0" y="0"/>
-                <wp:positionH relativeFrom="margin">
-                  <wp:posOffset>3730625</wp:posOffset>
-                </wp:positionH>
-                <wp:positionV relativeFrom="paragraph">
-                  <wp:posOffset>1149985</wp:posOffset>
-                </wp:positionV>
-                <wp:extent cx="251460" cy="251460"/>
-                <wp:effectExtent l="0" t="0" r="0" b="0"/>
-                <wp:wrapNone/>
-                <wp:docPr id="13" name="Cuadro de texto 2"/>
-                <wp:cNvGraphicFramePr>
-                  <a:graphicFrameLocks xmlns:a="http://schemas.openxmlformats.org/drawingml/2006/main"/>
-                </wp:cNvGraphicFramePr>
-                <a:graphic xmlns:a="http://schemas.openxmlformats.org/drawingml/2006/main">
-                  <a:graphicData uri="http://schemas.microsoft.com/office/word/2010/wordprocessingShape">
-                    <wps:wsp>
-                      <wps:cNvSpPr txBox="1">
-                        <a:spLocks noChangeArrowheads="1"/>
-                      </wps:cNvSpPr>
-                      <wps:spPr bwMode="auto">
-                        <a:xfrm>
-                          <a:off x="0" y="0"/>
-                          <a:ext cx="251460" cy="251460"/>
-                        </a:xfrm>
-                        <a:prstGeom prst="rect">
-                          <a:avLst/>
-                        </a:prstGeom>
-                        <a:noFill/>
-                        <a:ln>
-                          <a:noFill/>
-                          <a:headEnd/>
-                          <a:tailEnd/>
-                        </a:ln>
-                      </wps:spPr>
-                      <wps:style>
-                        <a:lnRef idx="2">
-                          <a:schemeClr val="accent2"/>
-                        </a:lnRef>
-                        <a:fillRef idx="1">
-                          <a:schemeClr val="lt1"/>
-                        </a:fillRef>
-                        <a:effectRef idx="0">
-                          <a:schemeClr val="accent2"/>
-                        </a:effectRef>
-                        <a:fontRef idx="minor">
-                          <a:schemeClr val="dk1"/>
-                        </a:fontRef>
-                      </wps:style>
-                      <wps:txbx>
-                        <w:txbxContent>
-                          <w:p>
-                            <w:pPr>
-                              <w:jc w:val="center"/>
-                              <w:rPr>
-                                <w:b/>
-                                <w:color w:val="FFFFFF" w:themeColor="background1"/>
-                              </w:rPr>
-                            </w:pPr>
-                            <w:r>
-                              <w:rPr>
-                                <w:b/>
-                                <w:color w:val="FFFFFF" w:themeColor="background1"/>
-                              </w:rPr>
-                              <w:t>3</w:t>
-                            </w:r>
-                          </w:p>
-                        </w:txbxContent>
-                      </wps:txbx>
-                      <wps:bodyPr rot="0" vert="horz" wrap="square" lIns="91440" tIns="45720" rIns="91440" bIns="45720" anchor="t" anchorCtr="0">
-                        <a:noAutofit/>
-                      </wps:bodyPr>
-                    </wps:wsp>
-                  </a:graphicData>
-                </a:graphic>
-                <wp14:sizeRelH relativeFrom="margin">
-                  <wp14:pctWidth>0</wp14:pctWidth>
-                </wp14:sizeRelH>
-                <wp14:sizeRelV relativeFrom="margin">
-                  <wp14:pctHeight>0</wp14:pctHeight>
-                </wp14:sizeRelV>
-              </wp:anchor>
-            </w:drawing>
-          </mc:Choice>
-          <mc:Fallback>
-            <w:pict>
-              <v:shapetype w14:anchorId="62250696" id="_x0000_t202" coordsize="21600,21600" o:spt="202" path="m,l,21600r21600,l21600,xe">
-                <v:stroke joinstyle="miter"/>
-                <v:path gradientshapeok="t" o:connecttype="rect"/>
-              </v:shapetype>
-              <v:shape id="Cuadro de texto 2" o:spid="_x0000_s1026" type="#_x0000_t202" style="position:absolute;left:0;text-align:left;margin-left:293.75pt;margin-top:90.55pt;width:19.8pt;height:19.8pt;z-index:251674624;visibility:visible;mso-wrap-style:square;mso-width-percent:0;mso-height-percent:0;mso-wrap-distance-left:9pt;mso-wrap-distance-top:3.6pt;mso-wrap-distance-right:9pt;mso-wrap-distance-bottom:3.6pt;mso-position-horizontal:absolute;mso-position-horizontal-relative:margin;mso-position-vertical:absolute;mso-position-vertical-relative:text;mso-width-percent:0;mso-height-percent:0;mso-width-relative:margin;mso-height-relative:margin;v-text-anchor:top" o:gfxdata="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" filled="f" stroked="f" strokeweight="1pt">
-                <v:textbox>
-                  <w:txbxContent>
-                    <w:p>
-                      <w:pPr>
-                        <w:jc w:val="center"/>
-                        <w:rPr>
-                          <w:b/>
-                          <w:color w:val="FFFFFF" w:themeColor="background1"/>
-                        </w:rPr>
-                      </w:pPr>
-                      <w:r>
-                        <w:rPr>
-                          <w:b/>
-                          <w:color w:val="FFFFFF" w:themeColor="background1"/>
-                        </w:rPr>
-                        <w:t>3</w:t>
-                      </w:r>
-                    </w:p>
-                  </w:txbxContent>
-                </v:textbox>
-                <w10:wrap anchorx="margin"/>
-              </v:shape>
-            </w:pict>
-          </mc:Fallback>
-        </mc:AlternateContent>
-      </w:r>
-      <w:r>
-        <w:rPr>
-          <w:noProof/>
-          <w:lang w:eastAsia="es-ES"/>
-        </w:rPr>
-        <mc:AlternateContent>
-          <mc:Choice Requires="wps">
-            <w:drawing>
-              <wp:anchor distT="0" distB="0" distL="114300" distR="114300" simplePos="0" relativeHeight="251670528" behindDoc="0" locked="0" layoutInCell="1" allowOverlap="1" wp14:anchorId="678DB95A" wp14:editId="430C9307">
-                <wp:simplePos x="0" y="0"/>
-                <wp:positionH relativeFrom="margin">
-                  <wp:posOffset>1320800</wp:posOffset>
-                </wp:positionH>
-                <wp:positionV relativeFrom="paragraph">
-                  <wp:posOffset>629285</wp:posOffset>
-                </wp:positionV>
-                <wp:extent cx="215900" cy="215900"/>
-                <wp:effectExtent l="0" t="0" r="12700" b="12700"/>
-                <wp:wrapNone/>
-                <wp:docPr id="10" name="Elipse 10"/>
-                <wp:cNvGraphicFramePr/>
-                <a:graphic xmlns:a="http://schemas.openxmlformats.org/drawingml/2006/main">
-                  <a:graphicData uri="http://schemas.microsoft.com/office/word/2010/wordprocessingShape">
-                    <wps:wsp>
-                      <wps:cNvSpPr/>
-                      <wps:spPr>
-                        <a:xfrm>
-                          <a:off x="0" y="0"/>
-                          <a:ext cx="215900" cy="215900"/>
-                        </a:xfrm>
-                        <a:prstGeom prst="ellipse">
-                          <a:avLst/>
-                        </a:prstGeom>
-                      </wps:spPr>
-                      <wps:style>
-                        <a:lnRef idx="2">
-                          <a:schemeClr val="accent1">
-                            <a:shade val="50000"/>
-                          </a:schemeClr>
-                        </a:lnRef>
-                        <a:fillRef idx="1">
-                          <a:schemeClr val="accent1"/>
-                        </a:fillRef>
-                        <a:effectRef idx="0">
-                          <a:schemeClr val="accent1"/>
-                        </a:effectRef>
-                        <a:fontRef idx="minor">
-                          <a:schemeClr val="lt1"/>
-                        </a:fontRef>
-                      </wps:style>
-                      <wps:bodyPr rot="0" spcFirstLastPara="0" vertOverflow="overflow" horzOverflow="overflow" vert="horz" wrap="square" lIns="91440" tIns="45720" rIns="91440" bIns="45720" numCol="1" spcCol="0" rtlCol="0" fromWordArt="0" anchor="ctr" anchorCtr="0" forceAA="0" compatLnSpc="1">
-                        <a:prstTxWarp prst="textNoShape">
-                          <a:avLst/>
-                        </a:prstTxWarp>
-                        <a:noAutofit/>
-                      </wps:bodyPr>
-                    </wps:wsp>
-                  </a:graphicData>
-                </a:graphic>
-                <wp14:sizeRelH relativeFrom="margin">
-                  <wp14:pctWidth>0</wp14:pctWidth>
-                </wp14:sizeRelH>
-                <wp14:sizeRelV relativeFrom="margin">
-                  <wp14:pctHeight>0</wp14:pctHeight>
-                </wp14:sizeRelV>
-              </wp:anchor>
-            </w:drawing>
-          </mc:Choice>
-          <mc:Fallback>
-            <w:pict>
-              <v:oval w14:anchorId="699A8CD3" id="Elipse 10" o:spid="_x0000_s1026" style="position:absolute;margin-left:104pt;margin-top:49.55pt;width:17pt;height:17pt;z-index:251670528;visibility:visible;mso-wrap-style:square;mso-width-percent:0;mso-height-percent:0;mso-wrap-distance-left:9pt;mso-wrap-distance-top:0;mso-wrap-distance-right:9pt;mso-wrap-distance-bottom:0;mso-position-horizontal:absolute;mso-position-horizontal-relative:margin;mso-position-vertical:absolute;mso-position-vertical-relative:text;mso-width-percent:0;mso-height-percent:0;mso-width-relative:margin;mso-height-relative:margin;v-text-anchor:middle" o:gfxdata="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" fillcolor="#5b9bd5 [3204]" strokecolor="#1f4d78 [1604]" strokeweight="1pt">
-                <v:stroke joinstyle="miter"/>
-                <w10:wrap anchorx="margin"/>
-              </v:oval>
-            </w:pict>
-          </mc:Fallback>
-        </mc:AlternateContent>
-      </w:r>
-      <w:r>
-        <w:rPr>
-          <w:noProof/>
-          <w:lang w:eastAsia="es-ES"/>
-        </w:rPr>
-        <mc:AlternateContent>
-          <mc:Choice Requires="wps">
-            <w:drawing>
-              <wp:anchor distT="45720" distB="45720" distL="114300" distR="114300" simplePos="0" relativeHeight="251671552" behindDoc="0" locked="0" layoutInCell="1" allowOverlap="1" wp14:anchorId="54714B82" wp14:editId="196A9D82">
-                <wp:simplePos x="0" y="0"/>
-                <wp:positionH relativeFrom="margin">
-                  <wp:posOffset>1292755</wp:posOffset>
-                </wp:positionH>
-                <wp:positionV relativeFrom="paragraph">
-                  <wp:posOffset>593090</wp:posOffset>
-                </wp:positionV>
-                <wp:extent cx="251460" cy="251460"/>
-                <wp:effectExtent l="0" t="0" r="0" b="0"/>
-                <wp:wrapNone/>
-                <wp:docPr id="11" name="Cuadro de texto 2"/>
-                <wp:cNvGraphicFramePr>
-                  <a:graphicFrameLocks xmlns:a="http://schemas.openxmlformats.org/drawingml/2006/main"/>
-                </wp:cNvGraphicFramePr>
-                <a:graphic xmlns:a="http://schemas.openxmlformats.org/drawingml/2006/main">
-                  <a:graphicData uri="http://schemas.microsoft.com/office/word/2010/wordprocessingShape">
-                    <wps:wsp>
-                      <wps:cNvSpPr txBox="1">
-                        <a:spLocks noChangeArrowheads="1"/>
-                      </wps:cNvSpPr>
-                      <wps:spPr bwMode="auto">
-                        <a:xfrm>
-                          <a:off x="0" y="0"/>
-                          <a:ext cx="251460" cy="251460"/>
-                        </a:xfrm>
-                        <a:prstGeom prst="rect">
-                          <a:avLst/>
-                        </a:prstGeom>
-                        <a:noFill/>
-                        <a:ln>
-                          <a:noFill/>
-                          <a:headEnd/>
-                          <a:tailEnd/>
-                        </a:ln>
-                      </wps:spPr>
-                      <wps:style>
-                        <a:lnRef idx="2">
-                          <a:schemeClr val="accent2"/>
-                        </a:lnRef>
-                        <a:fillRef idx="1">
-                          <a:schemeClr val="lt1"/>
-                        </a:fillRef>
-                        <a:effectRef idx="0">
-                          <a:schemeClr val="accent2"/>
-                        </a:effectRef>
-                        <a:fontRef idx="minor">
-                          <a:schemeClr val="dk1"/>
-                        </a:fontRef>
-                      </wps:style>
-                      <wps:txbx>
-                        <w:txbxContent>
-                          <w:p>
-                            <w:pPr>
-                              <w:jc w:val="center"/>
-                              <w:rPr>
-                                <w:b/>
-                                <w:color w:val="FFFFFF" w:themeColor="background1"/>
-                              </w:rPr>
-                            </w:pPr>
-                            <w:r>
-                              <w:rPr>
-                                <w:b/>
-                                <w:color w:val="FFFFFF" w:themeColor="background1"/>
-                              </w:rPr>
-                              <w:t>1</w:t>
-                            </w:r>
-                          </w:p>
-                        </w:txbxContent>
-                      </wps:txbx>
-                      <wps:bodyPr rot="0" vert="horz" wrap="square" lIns="91440" tIns="45720" rIns="91440" bIns="45720" anchor="t" anchorCtr="0">
-                        <a:noAutofit/>
-                      </wps:bodyPr>
-                    </wps:wsp>
-                  </a:graphicData>
-                </a:graphic>
-                <wp14:sizeRelH relativeFrom="margin">
-                  <wp14:pctWidth>0</wp14:pctWidth>
-                </wp14:sizeRelH>
-                <wp14:sizeRelV relativeFrom="margin">
-                  <wp14:pctHeight>0</wp14:pctHeight>
-                </wp14:sizeRelV>
-              </wp:anchor>
-            </w:drawing>
-          </mc:Choice>
-          <mc:Fallback>
-            <w:pict>
-              <v:shape w14:anchorId="54714B82" id="_x0000_s1027" type="#_x0000_t202" style="position:absolute;left:0;text-align:left;margin-left:101.8pt;margin-top:46.7pt;width:19.8pt;height:19.8pt;z-index:251671552;visibility:visible;mso-wrap-style:square;mso-width-percent:0;mso-height-percent:0;mso-wrap-distance-left:9pt;mso-wrap-distance-top:3.6pt;mso-wrap-distance-right:9pt;mso-wrap-distance-bottom:3.6pt;mso-position-horizontal:absolute;mso-position-horizontal-relative:margin;mso-position-vertical:absolute;mso-position-vertical-relative:text;mso-width-percent:0;mso-height-percent:0;mso-width-relative:margin;mso-height-relative:margin;v-text-anchor:top" o:gfxdata="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" filled="f" stroked="f" strokeweight="1pt">
-                <v:textbox>
-                  <w:txbxContent>
-                    <w:p>
-                      <w:pPr>
-                        <w:jc w:val="center"/>
-                        <w:rPr>
-                          <w:b/>
-                          <w:color w:val="FFFFFF" w:themeColor="background1"/>
-                        </w:rPr>
-                      </w:pPr>
-                      <w:r>
-                        <w:rPr>
-                          <w:b/>
-                          <w:color w:val="FFFFFF" w:themeColor="background1"/>
-                        </w:rPr>
-                        <w:t>1</w:t>
-                      </w:r>
-                    </w:p>
-                  </w:txbxContent>
-                </v:textbox>
-                <w10:wrap anchorx="margin"/>
-              </v:shape>
-            </w:pict>
-          </mc:Fallback>
-        </mc:AlternateContent>
-      </w:r>
-      <w:r>
-        <w:rPr>
-          <w:noProof/>
-          <w:lang w:eastAsia="es-ES"/>
-        </w:rPr>
-        <mc:AlternateContent>
-          <mc:Choice Requires="wps">
-            <w:drawing>
-              <wp:anchor distT="45720" distB="45720" distL="114300" distR="114300" simplePos="0" relativeHeight="251679744" behindDoc="0" locked="0" layoutInCell="1" allowOverlap="1" wp14:anchorId="2A29518E" wp14:editId="0E2A7973">
-                <wp:simplePos x="0" y="0"/>
-                <wp:positionH relativeFrom="margin">
-                  <wp:posOffset>1292225</wp:posOffset>
-                </wp:positionH>
-                <wp:positionV relativeFrom="paragraph">
-                  <wp:posOffset>891540</wp:posOffset>
-                </wp:positionV>
-                <wp:extent cx="251460" cy="251460"/>
-                <wp:effectExtent l="0" t="0" r="0" b="0"/>
-                <wp:wrapNone/>
-                <wp:docPr id="17" name="Cuadro de texto 2"/>
-                <wp:cNvGraphicFramePr>
-                  <a:graphicFrameLocks xmlns:a="http://schemas.openxmlformats.org/drawingml/2006/main"/>
-                </wp:cNvGraphicFramePr>
-                <a:graphic xmlns:a="http://schemas.openxmlformats.org/drawingml/2006/main">
-                  <a:graphicData uri="http://schemas.microsoft.com/office/word/2010/wordprocessingShape">
-                    <wps:wsp>
-                      <wps:cNvSpPr txBox="1">
-                        <a:spLocks noChangeArrowheads="1"/>
-                      </wps:cNvSpPr>
-                      <wps:spPr bwMode="auto">
-                        <a:xfrm>
-                          <a:off x="0" y="0"/>
-                          <a:ext cx="251460" cy="251460"/>
-                        </a:xfrm>
-                        <a:prstGeom prst="rect">
-                          <a:avLst/>
-                        </a:prstGeom>
-                        <a:noFill/>
-                        <a:ln>
-                          <a:noFill/>
-                          <a:headEnd/>
-                          <a:tailEnd/>
-                        </a:ln>
-                      </wps:spPr>
-                      <wps:style>
-                        <a:lnRef idx="2">
-                          <a:schemeClr val="accent2"/>
-                        </a:lnRef>
-                        <a:fillRef idx="1">
-                          <a:schemeClr val="lt1"/>
-                        </a:fillRef>
-                        <a:effectRef idx="0">
-                          <a:schemeClr val="accent2"/>
-                        </a:effectRef>
-                        <a:fontRef idx="minor">
-                          <a:schemeClr val="dk1"/>
-                        </a:fontRef>
-                      </wps:style>
-                      <wps:txbx>
-                        <w:txbxContent>
-                          <w:p>
-                            <w:pPr>
-                              <w:jc w:val="center"/>
-                              <w:rPr>
-                                <w:b/>
-                                <w:color w:val="FFFFFF" w:themeColor="background1"/>
-                              </w:rPr>
-                            </w:pPr>
-                            <w:r>
-                              <w:rPr>
-                                <w:b/>
-                                <w:color w:val="FFFFFF" w:themeColor="background1"/>
-                              </w:rPr>
-                              <w:t>1</w:t>
-                            </w:r>
-                          </w:p>
-                        </w:txbxContent>
-                      </wps:txbx>
-                      <wps:bodyPr rot="0" vert="horz" wrap="square" lIns="91440" tIns="45720" rIns="91440" bIns="45720" anchor="t" anchorCtr="0">
-                        <a:noAutofit/>
-                      </wps:bodyPr>
-                    </wps:wsp>
-                  </a:graphicData>
-                </a:graphic>
-                <wp14:sizeRelH relativeFrom="margin">
-                  <wp14:pctWidth>0</wp14:pctWidth>
-                </wp14:sizeRelH>
-                <wp14:sizeRelV relativeFrom="margin">
-                  <wp14:pctHeight>0</wp14:pctHeight>
-                </wp14:sizeRelV>
-              </wp:anchor>
-            </w:drawing>
-          </mc:Choice>
-          <mc:Fallback>
-            <w:pict>
-              <v:shape w14:anchorId="2A29518E" id="_x0000_s1028" type="#_x0000_t202" style="position:absolute;left:0;text-align:left;margin-left:101.75pt;margin-top:70.2pt;width:19.8pt;height:19.8pt;z-index:251679744;visibility:visible;mso-wrap-style:square;mso-width-percent:0;mso-height-percent:0;mso-wrap-distance-left:9pt;mso-wrap-distance-top:3.6pt;mso-wrap-distance-right:9pt;mso-wrap-distance-bottom:3.6pt;mso-position-horizontal:absolute;mso-position-horizontal-relative:margin;mso-position-vertical:absolute;mso-position-vertical-relative:text;mso-width-percent:0;mso-height-percent:0;mso-width-relative:margin;mso-height-relative:margin;v-text-anchor:top" o:gfxdata="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" filled="f" stroked="f" strokeweight="1pt">
-                <v:textbox>
-                  <w:txbxContent>
-                    <w:p>
-                      <w:pPr>
-                        <w:jc w:val="center"/>
-                        <w:rPr>
-                          <w:b/>
-                          <w:color w:val="FFFFFF" w:themeColor="background1"/>
-                        </w:rPr>
-                      </w:pPr>
-                      <w:r>
-                        <w:rPr>
-                          <w:b/>
-                          <w:color w:val="FFFFFF" w:themeColor="background1"/>
-                        </w:rPr>
-                        <w:t>1</w:t>
-                      </w:r>
-                    </w:p>
-                  </w:txbxContent>
-                </v:textbox>
-                <w10:wrap anchorx="margin"/>
-              </v:shape>
-            </w:pict>
-          </mc:Fallback>
-        </mc:AlternateContent>
-      </w:r>
-      <w:r>
-        <w:rPr>
-          <w:noProof/>
-          <w:lang w:eastAsia="es-ES"/>
-        </w:rPr>
-        <mc:AlternateContent>
-          <mc:Choice Requires="wps">
-            <w:drawing>
-              <wp:anchor distT="0" distB="0" distL="114300" distR="114300" simplePos="0" relativeHeight="251678720" behindDoc="0" locked="0" layoutInCell="1" allowOverlap="1" wp14:anchorId="0E81E17C" wp14:editId="27B40812">
-                <wp:simplePos x="0" y="0"/>
-                <wp:positionH relativeFrom="margin">
-                  <wp:posOffset>1320590</wp:posOffset>
-                </wp:positionH>
-                <wp:positionV relativeFrom="paragraph">
-                  <wp:posOffset>927100</wp:posOffset>
-                </wp:positionV>
-                <wp:extent cx="215900" cy="215900"/>
-                <wp:effectExtent l="0" t="0" r="12700" b="12700"/>
-                <wp:wrapNone/>
-                <wp:docPr id="16" name="Elipse 16"/>
-                <wp:cNvGraphicFramePr/>
-                <a:graphic xmlns:a="http://schemas.openxmlformats.org/drawingml/2006/main">
-                  <a:graphicData uri="http://schemas.microsoft.com/office/word/2010/wordprocessingShape">
-                    <wps:wsp>
-                      <wps:cNvSpPr/>
-                      <wps:spPr>
-                        <a:xfrm>
-                          <a:off x="0" y="0"/>
-                          <a:ext cx="215900" cy="215900"/>
-                        </a:xfrm>
-                        <a:prstGeom prst="ellipse">
-                          <a:avLst/>
-                        </a:prstGeom>
-                      </wps:spPr>
-                      <wps:style>
-                        <a:lnRef idx="2">
-                          <a:schemeClr val="accent1">
-                            <a:shade val="50000"/>
-                          </a:schemeClr>
-                        </a:lnRef>
-                        <a:fillRef idx="1">
-                          <a:schemeClr val="accent1"/>
-                        </a:fillRef>
-                        <a:effectRef idx="0">
-                          <a:schemeClr val="accent1"/>
-                        </a:effectRef>
-                        <a:fontRef idx="minor">
-                          <a:schemeClr val="lt1"/>
-                        </a:fontRef>
-                      </wps:style>
-                      <wps:bodyPr rot="0" spcFirstLastPara="0" vertOverflow="overflow" horzOverflow="overflow" vert="horz" wrap="square" lIns="91440" tIns="45720" rIns="91440" bIns="45720" numCol="1" spcCol="0" rtlCol="0" fromWordArt="0" anchor="ctr" anchorCtr="0" forceAA="0" compatLnSpc="1">
-                        <a:prstTxWarp prst="textNoShape">
-                          <a:avLst/>
-                        </a:prstTxWarp>
-                        <a:noAutofit/>
-                      </wps:bodyPr>
-                    </wps:wsp>
-                  </a:graphicData>
-                </a:graphic>
-                <wp14:sizeRelH relativeFrom="margin">
-                  <wp14:pctWidth>0</wp14:pctWidth>
-                </wp14:sizeRelH>
-                <wp14:sizeRelV relativeFrom="margin">
-                  <wp14:pctHeight>0</wp14:pctHeight>
-                </wp14:sizeRelV>
-              </wp:anchor>
-            </w:drawing>
-          </mc:Choice>
-          <mc:Fallback>
-            <w:pict>
-              <v:oval w14:anchorId="6D293537" id="Elipse 16" o:spid="_x0000_s1026" style="position:absolute;margin-left:104pt;margin-top:73pt;width:17pt;height:17pt;z-index:251678720;visibility:visible;mso-wrap-style:square;mso-width-percent:0;mso-height-percent:0;mso-wrap-distance-left:9pt;mso-wrap-distance-top:0;mso-wrap-distance-right:9pt;mso-wrap-distance-bottom:0;mso-position-horizontal:absolute;mso-position-horizontal-relative:margin;mso-position-vertical:absolute;mso-position-vertical-relative:text;mso-width-percent:0;mso-height-percent:0;mso-width-relative:margin;mso-height-relative:margin;v-text-anchor:middle" o:gfxdata="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" fillcolor="#5b9bd5 [3204]" strokecolor="#1f4d78 [1604]" strokeweight="1pt">
-                <v:stroke joinstyle="miter"/>
-                <w10:wrap anchorx="margin"/>
-              </v:oval>
-            </w:pict>
-          </mc:Fallback>
-        </mc:AlternateContent>
-      </w:r>
-      <w:r>
-        <w:rPr>
-          <w:noProof/>
-          <w:lang w:eastAsia="es-ES"/>
-        </w:rPr>
-        <mc:AlternateContent>
-          <mc:Choice Requires="wps">
-            <w:drawing>
-              <wp:anchor distT="45720" distB="45720" distL="114300" distR="114300" simplePos="0" relativeHeight="251668480" behindDoc="0" locked="0" layoutInCell="1" allowOverlap="1" wp14:anchorId="40A672F4" wp14:editId="4C94E15E">
-                <wp:simplePos x="0" y="0"/>
-                <wp:positionH relativeFrom="margin">
-                  <wp:posOffset>3691890</wp:posOffset>
-                </wp:positionH>
-                <wp:positionV relativeFrom="paragraph">
-                  <wp:posOffset>706120</wp:posOffset>
-                </wp:positionV>
-                <wp:extent cx="251460" cy="251460"/>
-                <wp:effectExtent l="0" t="0" r="0" b="0"/>
-                <wp:wrapNone/>
-                <wp:docPr id="217" name="Cuadro de texto 2"/>
-                <wp:cNvGraphicFramePr>
-                  <a:graphicFrameLocks xmlns:a="http://schemas.openxmlformats.org/drawingml/2006/main"/>
-                </wp:cNvGraphicFramePr>
-                <a:graphic xmlns:a="http://schemas.openxmlformats.org/drawingml/2006/main">
-                  <a:graphicData uri="http://schemas.microsoft.com/office/word/2010/wordprocessingShape">
-                    <wps:wsp>
-                      <wps:cNvSpPr txBox="1">
-                        <a:spLocks noChangeArrowheads="1"/>
-                      </wps:cNvSpPr>
-                      <wps:spPr bwMode="auto">
-                        <a:xfrm>
-                          <a:off x="0" y="0"/>
-                          <a:ext cx="251460" cy="251460"/>
-                        </a:xfrm>
-                        <a:prstGeom prst="rect">
-                          <a:avLst/>
-                        </a:prstGeom>
-                        <a:noFill/>
-                        <a:ln>
-                          <a:noFill/>
-                          <a:headEnd/>
-                          <a:tailEnd/>
-                        </a:ln>
-                      </wps:spPr>
-                      <wps:style>
-                        <a:lnRef idx="2">
-                          <a:schemeClr val="accent2"/>
-                        </a:lnRef>
-                        <a:fillRef idx="1">
-                          <a:schemeClr val="lt1"/>
-                        </a:fillRef>
-                        <a:effectRef idx="0">
-                          <a:schemeClr val="accent2"/>
-                        </a:effectRef>
-                        <a:fontRef idx="minor">
-                          <a:schemeClr val="dk1"/>
-                        </a:fontRef>
-                      </wps:style>
-                      <wps:txbx>
-                        <w:txbxContent>
-                          <w:p>
-                            <w:pPr>
-                              <w:jc w:val="center"/>
-                              <w:rPr>
-                                <w:b/>
-                                <w:color w:val="FFFFFF" w:themeColor="background1"/>
-                              </w:rPr>
-                            </w:pPr>
-                            <w:r>
-                              <w:rPr>
-                                <w:b/>
-                                <w:color w:val="FFFFFF" w:themeColor="background1"/>
-                              </w:rPr>
-                              <w:t>2</w:t>
-                            </w:r>
-                          </w:p>
-                        </w:txbxContent>
-                      </wps:txbx>
-                      <wps:bodyPr rot="0" vert="horz" wrap="square" lIns="91440" tIns="45720" rIns="91440" bIns="45720" anchor="t" anchorCtr="0">
-                        <a:noAutofit/>
-                      </wps:bodyPr>
-                    </wps:wsp>
-                  </a:graphicData>
-                </a:graphic>
-                <wp14:sizeRelH relativeFrom="margin">
-                  <wp14:pctWidth>0</wp14:pctWidth>
-                </wp14:sizeRelH>
-                <wp14:sizeRelV relativeFrom="margin">
-                  <wp14:pctHeight>0</wp14:pctHeight>
-                </wp14:sizeRelV>
-              </wp:anchor>
-            </w:drawing>
-          </mc:Choice>
-          <mc:Fallback>
-            <w:pict>
-              <v:shape w14:anchorId="40A672F4" id="_x0000_s1029" type="#_x0000_t202" style="position:absolute;left:0;text-align:left;margin-left:290.7pt;margin-top:55.6pt;width:19.8pt;height:19.8pt;z-index:251668480;visibility:visible;mso-wrap-style:square;mso-width-percent:0;mso-height-percent:0;mso-wrap-distance-left:9pt;mso-wrap-distance-top:3.6pt;mso-wrap-distance-right:9pt;mso-wrap-distance-bottom:3.6pt;mso-position-horizontal:absolute;mso-position-horizontal-relative:margin;mso-position-vertical:absolute;mso-position-vertical-relative:text;mso-width-percent:0;mso-height-percent:0;mso-width-relative:margin;mso-height-relative:margin;v-text-anchor:top" o:gfxdata="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" filled="f" stroked="f" strokeweight="1pt">
-                <v:textbox>
-                  <w:txbxContent>
-                    <w:p>
-                      <w:pPr>
-                        <w:jc w:val="center"/>
-                        <w:rPr>
-                          <w:b/>
-                          <w:color w:val="FFFFFF" w:themeColor="background1"/>
-                        </w:rPr>
-                      </w:pPr>
-                      <w:r>
-                        <w:rPr>
-                          <w:b/>
-                          <w:color w:val="FFFFFF" w:themeColor="background1"/>
-                        </w:rPr>
-                        <w:t>2</w:t>
-                      </w:r>
-                    </w:p>
-                  </w:txbxContent>
-                </v:textbox>
-                <w10:wrap anchorx="margin"/>
-              </v:shape>
-            </w:pict>
-          </mc:Fallback>
-        </mc:AlternateContent>
-      </w:r>
-      <w:r>
-        <w:rPr>
-          <w:noProof/>
-          <w:lang w:eastAsia="es-ES"/>
-        </w:rPr>
-        <mc:AlternateContent>
-          <mc:Choice Requires="wps">
-            <w:drawing>
-              <wp:anchor distT="0" distB="0" distL="114300" distR="114300" simplePos="0" relativeHeight="251663360" behindDoc="0" locked="0" layoutInCell="1" allowOverlap="1" wp14:anchorId="0696AE1D" wp14:editId="5DA255A4">
-                <wp:simplePos x="0" y="0"/>
-                <wp:positionH relativeFrom="margin">
-                  <wp:posOffset>3720995</wp:posOffset>
-                </wp:positionH>
-                <wp:positionV relativeFrom="paragraph">
-                  <wp:posOffset>745490</wp:posOffset>
-                </wp:positionV>
-                <wp:extent cx="215900" cy="215900"/>
-                <wp:effectExtent l="0" t="0" r="12700" b="12700"/>
-                <wp:wrapNone/>
-                <wp:docPr id="6" name="Elipse 6"/>
-                <wp:cNvGraphicFramePr/>
-                <a:graphic xmlns:a="http://schemas.openxmlformats.org/drawingml/2006/main">
-                  <a:graphicData uri="http://schemas.microsoft.com/office/word/2010/wordprocessingShape">
-                    <wps:wsp>
-                      <wps:cNvSpPr/>
-                      <wps:spPr>
-                        <a:xfrm>
-                          <a:off x="0" y="0"/>
-                          <a:ext cx="215900" cy="215900"/>
-                        </a:xfrm>
-                        <a:prstGeom prst="ellipse">
-                          <a:avLst/>
-                        </a:prstGeom>
-                      </wps:spPr>
-                      <wps:style>
-                        <a:lnRef idx="2">
-                          <a:schemeClr val="accent1">
-                            <a:shade val="50000"/>
-                          </a:schemeClr>
-                        </a:lnRef>
-                        <a:fillRef idx="1">
-                          <a:schemeClr val="accent1"/>
-                        </a:fillRef>
-                        <a:effectRef idx="0">
-                          <a:schemeClr val="accent1"/>
-                        </a:effectRef>
-                        <a:fontRef idx="minor">
-                          <a:schemeClr val="lt1"/>
-                        </a:fontRef>
-                      </wps:style>
-                      <wps:bodyPr rot="0" spcFirstLastPara="0" vertOverflow="overflow" horzOverflow="overflow" vert="horz" wrap="square" lIns="91440" tIns="45720" rIns="91440" bIns="45720" numCol="1" spcCol="0" rtlCol="0" fromWordArt="0" anchor="ctr" anchorCtr="0" forceAA="0" compatLnSpc="1">
-                        <a:prstTxWarp prst="textNoShape">
-                          <a:avLst/>
-                        </a:prstTxWarp>
-                        <a:noAutofit/>
-                      </wps:bodyPr>
-                    </wps:wsp>
-                  </a:graphicData>
-                </a:graphic>
-                <wp14:sizeRelH relativeFrom="margin">
-                  <wp14:pctWidth>0</wp14:pctWidth>
-                </wp14:sizeRelH>
-                <wp14:sizeRelV relativeFrom="margin">
-                  <wp14:pctHeight>0</wp14:pctHeight>
-                </wp14:sizeRelV>
-              </wp:anchor>
-            </w:drawing>
-          </mc:Choice>
-          <mc:Fallback>
-            <w:pict>
-              <v:oval w14:anchorId="0EA2F351" id="Elipse 6" o:spid="_x0000_s1026" style="position:absolute;margin-left:293pt;margin-top:58.7pt;width:17pt;height:17pt;z-index:251663360;visibility:visible;mso-wrap-style:square;mso-width-percent:0;mso-height-percent:0;mso-wrap-distance-left:9pt;mso-wrap-distance-top:0;mso-wrap-distance-right:9pt;mso-wrap-distance-bottom:0;mso-position-horizontal:absolute;mso-position-horizontal-relative:margin;mso-position-vertical:absolute;mso-position-vertical-relative:text;mso-width-percent:0;mso-height-percent:0;mso-width-relative:margin;mso-height-relative:margin;v-text-anchor:middle" o:gfxdata="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" fillcolor="#5b9bd5 [3204]" strokecolor="#1f4d78 [1604]" strokeweight="1pt">
-                <v:stroke joinstyle="miter"/>
-                <w10:wrap anchorx="margin"/>
-              </v:oval>
-            </w:pict>
-          </mc:Fallback>
-        </mc:AlternateContent>
-      </w:r>
-      <w:r>
-        <w:rPr>
-          <w:noProof/>
-          <w:lang w:eastAsia="es-ES"/>
-        </w:rPr>
-        <mc:AlternateContent>
-          <mc:Choice Requires="wps">
-            <w:drawing>
-              <wp:anchor distT="0" distB="0" distL="114300" distR="114300" simplePos="0" relativeHeight="251673600" behindDoc="0" locked="0" layoutInCell="1" allowOverlap="1" wp14:anchorId="37BC5CE1" wp14:editId="5043F795">
-                <wp:simplePos x="0" y="0"/>
-                <wp:positionH relativeFrom="margin">
-                  <wp:posOffset>3747770</wp:posOffset>
-                </wp:positionH>
-                <wp:positionV relativeFrom="paragraph">
-                  <wp:posOffset>1177925</wp:posOffset>
-                </wp:positionV>
-                <wp:extent cx="215900" cy="215900"/>
-                <wp:effectExtent l="0" t="0" r="12700" b="12700"/>
-                <wp:wrapNone/>
-                <wp:docPr id="12" name="Elipse 12"/>
-                <wp:cNvGraphicFramePr/>
-                <a:graphic xmlns:a="http://schemas.openxmlformats.org/drawingml/2006/main">
-                  <a:graphicData uri="http://schemas.microsoft.com/office/word/2010/wordprocessingShape">
-                    <wps:wsp>
-                      <wps:cNvSpPr/>
-                      <wps:spPr>
-                        <a:xfrm>
-                          <a:off x="0" y="0"/>
-                          <a:ext cx="215900" cy="215900"/>
-                        </a:xfrm>
-                        <a:prstGeom prst="ellipse">
-                          <a:avLst/>
-                        </a:prstGeom>
-                      </wps:spPr>
-                      <wps:style>
-                        <a:lnRef idx="2">
-                          <a:schemeClr val="accent1">
-                            <a:shade val="50000"/>
-                          </a:schemeClr>
-                        </a:lnRef>
-                        <a:fillRef idx="1">
-                          <a:schemeClr val="accent1"/>
-                        </a:fillRef>
-                        <a:effectRef idx="0">
-                          <a:schemeClr val="accent1"/>
-                        </a:effectRef>
-                        <a:fontRef idx="minor">
-                          <a:schemeClr val="lt1"/>
-                        </a:fontRef>
-                      </wps:style>
-                      <wps:bodyPr rot="0" spcFirstLastPara="0" vertOverflow="overflow" horzOverflow="overflow" vert="horz" wrap="square" lIns="91440" tIns="45720" rIns="91440" bIns="45720" numCol="1" spcCol="0" rtlCol="0" fromWordArt="0" anchor="ctr" anchorCtr="0" forceAA="0" compatLnSpc="1">
-                        <a:prstTxWarp prst="textNoShape">
-                          <a:avLst/>
-                        </a:prstTxWarp>
-                        <a:noAutofit/>
-                      </wps:bodyPr>
-                    </wps:wsp>
-                  </a:graphicData>
-                </a:graphic>
-                <wp14:sizeRelH relativeFrom="margin">
-                  <wp14:pctWidth>0</wp14:pctWidth>
-                </wp14:sizeRelH>
-                <wp14:sizeRelV relativeFrom="margin">
-                  <wp14:pctHeight>0</wp14:pctHeight>
-                </wp14:sizeRelV>
-              </wp:anchor>
-            </w:drawing>
-          </mc:Choice>
-          <mc:Fallback>
-            <w:pict>
-              <v:oval w14:anchorId="248CCFB9" id="Elipse 12" o:spid="_x0000_s1026" style="position:absolute;margin-left:295.1pt;margin-top:92.75pt;width:17pt;height:17pt;z-index:251673600;visibility:visible;mso-wrap-style:square;mso-width-percent:0;mso-height-percent:0;mso-wrap-distance-left:9pt;mso-wrap-distance-top:0;mso-wrap-distance-right:9pt;mso-wrap-distance-bottom:0;mso-position-horizontal:absolute;mso-position-horizontal-relative:margin;mso-position-vertical:absolute;mso-position-vertical-relative:text;mso-width-percent:0;mso-height-percent:0;mso-width-relative:margin;mso-height-relative:margin;v-text-anchor:middle" o:gfxdata="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" fillcolor="#5b9bd5 [3204]" strokecolor="#1f4d78 [1604]" strokeweight="1pt">
-                <v:stroke joinstyle="miter"/>
-                <w10:wrap anchorx="margin"/>
-              </v:oval>
-            </w:pict>
-          </mc:Fallback>
-        </mc:AlternateContent>
-      </w:r>
-      <w:r>
-        <w:rPr>
-          <w:noProof/>
-          <w:lang w:eastAsia="es-ES"/>
-        </w:rPr>
         <w:drawing>
-          <wp:inline distT="0" distB="0" distL="0" distR="0" wp14:anchorId="628EA766" wp14:editId="15B8E56D">
-            <wp:extent cx="2535913" cy="5040000"/>
-            <wp:effectExtent l="0" t="0" r="0" b="8255"/>
-            <wp:docPr id="3" name="Imagen 3"/>
+          <wp:inline distT="0" distB="0" distL="0" distR="0" wp14:anchorId="3CE3E6CD" wp14:editId="7FAD7E0D">
+            <wp:extent cx="2750400" cy="4420800"/>
+            <wp:effectExtent l="0" t="0" r="0" b="0"/>
+            <wp:docPr id="1" name="Picture 1"/>
             <wp:cNvGraphicFramePr>
               <a:graphicFrameLocks xmlns:a="http://schemas.openxmlformats.org/drawingml/2006/main" noChangeAspect="1"/>
             </wp:cNvGraphicFramePr>
@@ -1917,39 +858,23 @@
               <a:graphicData uri="http://schemas.openxmlformats.org/drawingml/2006/picture">
                 <pic:pic xmlns:pic="http://schemas.openxmlformats.org/drawingml/2006/picture">
                   <pic:nvPicPr>
-                    <pic:cNvPr id="0" name="Picture 5" descr="C:\Users\Gonzalo\AppData\Local\Microsoft\Windows\INetCache\Content.Word\Screenshot_20190730-085613_iPerf.jpg"/>
-                    <pic:cNvPicPr>
-                      <a:picLocks noChangeAspect="1" noChangeArrowheads="1"/>
-                    </pic:cNvPicPr>
+                    <pic:cNvPr id="1" name=""/>
+                    <pic:cNvPicPr/>
                   </pic:nvPicPr>
-                  <pic:blipFill rotWithShape="1">
-                    <a:blip r:embed="rId7" cstate="print">
-                      <a:extLst>
-                        <a:ext uri="{28A0092B-C50C-407E-A947-70E740481C1C}">
-                          <a14:useLocalDpi xmlns:a14="http://schemas.microsoft.com/office/drawing/2010/main" val="0"/>
-                        </a:ext>
-                      </a:extLst>
-                    </a:blip>
-                    <a:srcRect t="3313"/>
-                    <a:stretch/>
+                  <pic:blipFill>
+                    <a:blip r:embed="rId7"/>
+                    <a:stretch>
+                      <a:fillRect/>
+                    </a:stretch>
                   </pic:blipFill>
-                  <pic:spPr bwMode="auto">
+                  <pic:spPr>
                     <a:xfrm>
                       <a:off x="0" y="0"/>
-                      <a:ext cx="2535913" cy="5040000"/>
+                      <a:ext cx="2750400" cy="4420800"/>
                     </a:xfrm>
                     <a:prstGeom prst="rect">
                       <a:avLst/>
                     </a:prstGeom>
-                    <a:noFill/>
-                    <a:ln>
-                      <a:noFill/>
-                    </a:ln>
-                    <a:extLst>
-                      <a:ext uri="{53640926-AAD7-44D8-BBD7-CCE9431645EC}">
-                        <a14:shadowObscured xmlns:a14="http://schemas.microsoft.com/office/drawing/2010/main"/>
-                      </a:ext>
-                    </a:extLst>
                   </pic:spPr>
                 </pic:pic>
               </a:graphicData>
@@ -1962,7 +887,7 @@
     </w:p>
     <w:p>
       <w:pPr>
-        <w:pStyle w:val="Descripcin"/>
+        <w:pStyle w:val="Caption"/>
         <w:jc w:val="center"/>
         <w:rPr>
           <w:lang w:val="en-GB"/>
@@ -2024,7 +949,7 @@
 </file>
 
 <file path=word/endnotes.xml><?xml version="1.0" encoding="utf-8"?>
-<w:endnotes xmlns:wpc="http://schemas.microsoft.com/office/word/2010/wordprocessingCanvas" xmlns:cx="http://schemas.microsoft.com/office/drawing/2014/chartex" xmlns:mc="http://schemas.openxmlformats.org/markup-compatibility/2006" xmlns:o="urn:schemas-microsoft-com:office:office" xmlns:r="http://schemas.openxmlformats.org/officeDocument/2006/relationships" xmlns:m="http://schemas.openxmlformats.org/officeDocument/2006/math" xmlns:v="urn:schemas-microsoft-com:vml" xmlns:wp14="http://schemas.microsoft.com/office/word/2010/wordprocessingDrawing" xmlns:wp="http://schemas.openxmlformats.org/drawingml/2006/wordprocessingDrawing" xmlns:w10="urn:schemas-microsoft-com:office:word" xmlns:w="http://schemas.openxmlformats.org/wordprocessingml/2006/main" xmlns:w14="http://schemas.microsoft.com/office/word/2010/wordml" xmlns:w15="http://schemas.microsoft.com/office/word/2012/wordml" xmlns:w16se="http://schemas.microsoft.com/office/word/2015/wordml/symex" xmlns:wpg="http://schemas.microsoft.com/office/word/2010/wordprocessingGroup" xmlns:wpi="http://schemas.microsoft.com/office/word/2010/wordprocessingInk" xmlns:wne="http://schemas.microsoft.com/office/word/2006/wordml" xmlns:wps="http://schemas.microsoft.com/office/word/2010/wordprocessingShape" mc:Ignorable="w14 w15 w16se wp14">
+<w:endnotes xmlns:wpc="http://schemas.microsoft.com/office/word/2010/wordprocessingCanvas" xmlns:mc="http://schemas.openxmlformats.org/markup-compatibility/2006" xmlns:o="urn:schemas-microsoft-com:office:office" xmlns:r="http://schemas.openxmlformats.org/officeDocument/2006/relationships" xmlns:m="http://schemas.openxmlformats.org/officeDocument/2006/math" xmlns:v="urn:schemas-microsoft-com:vml" xmlns:wp14="http://schemas.microsoft.com/office/word/2010/wordprocessingDrawing" xmlns:wp="http://schemas.openxmlformats.org/drawingml/2006/wordprocessingDrawing" xmlns:w10="urn:schemas-microsoft-com:office:word" xmlns:w="http://schemas.openxmlformats.org/wordprocessingml/2006/main" xmlns:w14="http://schemas.microsoft.com/office/word/2010/wordml" xmlns:w15="http://schemas.microsoft.com/office/word/2012/wordml" xmlns:wpg="http://schemas.microsoft.com/office/word/2010/wordprocessingGroup" xmlns:wpi="http://schemas.microsoft.com/office/word/2010/wordprocessingInk" xmlns:wne="http://schemas.microsoft.com/office/word/2006/wordml" xmlns:wps="http://schemas.microsoft.com/office/word/2010/wordprocessingShape" mc:Ignorable="w14 w15 wp14">
   <w:endnote w:type="separator" w:id="-1">
     <w:p>
       <w:pPr>
@@ -2049,7 +974,7 @@
 </file>
 
 <file path=word/footnotes.xml><?xml version="1.0" encoding="utf-8"?>
-<w:footnotes xmlns:wpc="http://schemas.microsoft.com/office/word/2010/wordprocessingCanvas" xmlns:cx="http://schemas.microsoft.com/office/drawing/2014/chartex" xmlns:mc="http://schemas.openxmlformats.org/markup-compatibility/2006" xmlns:o="urn:schemas-microsoft-com:office:office" xmlns:r="http://schemas.openxmlformats.org/officeDocument/2006/relationships" xmlns:m="http://schemas.openxmlformats.org/officeDocument/2006/math" xmlns:v="urn:schemas-microsoft-com:vml" xmlns:wp14="http://schemas.microsoft.com/office/word/2010/wordprocessingDrawing" xmlns:wp="http://schemas.openxmlformats.org/drawingml/2006/wordprocessingDrawing" xmlns:w10="urn:schemas-microsoft-com:office:word" xmlns:w="http://schemas.openxmlformats.org/wordprocessingml/2006/main" xmlns:w14="http://schemas.microsoft.com/office/word/2010/wordml" xmlns:w15="http://schemas.microsoft.com/office/word/2012/wordml" xmlns:w16se="http://schemas.microsoft.com/office/word/2015/wordml/symex" xmlns:wpg="http://schemas.microsoft.com/office/word/2010/wordprocessingGroup" xmlns:wpi="http://schemas.microsoft.com/office/word/2010/wordprocessingInk" xmlns:wne="http://schemas.microsoft.com/office/word/2006/wordml" xmlns:wps="http://schemas.microsoft.com/office/word/2010/wordprocessingShape" mc:Ignorable="w14 w15 w16se wp14">
+<w:footnotes xmlns:wpc="http://schemas.microsoft.com/office/word/2010/wordprocessingCanvas" xmlns:mc="http://schemas.openxmlformats.org/markup-compatibility/2006" xmlns:o="urn:schemas-microsoft-com:office:office" xmlns:r="http://schemas.openxmlformats.org/officeDocument/2006/relationships" xmlns:m="http://schemas.openxmlformats.org/officeDocument/2006/math" xmlns:v="urn:schemas-microsoft-com:vml" xmlns:wp14="http://schemas.microsoft.com/office/word/2010/wordprocessingDrawing" xmlns:wp="http://schemas.openxmlformats.org/drawingml/2006/wordprocessingDrawing" xmlns:w10="urn:schemas-microsoft-com:office:word" xmlns:w="http://schemas.openxmlformats.org/wordprocessingml/2006/main" xmlns:w14="http://schemas.microsoft.com/office/word/2010/wordml" xmlns:w15="http://schemas.microsoft.com/office/word/2012/wordml" xmlns:wpg="http://schemas.microsoft.com/office/word/2010/wordprocessingGroup" xmlns:wpi="http://schemas.microsoft.com/office/word/2010/wordprocessingInk" xmlns:wne="http://schemas.microsoft.com/office/word/2006/wordml" xmlns:wps="http://schemas.microsoft.com/office/word/2010/wordprocessingShape" mc:Ignorable="w14 w15 wp14">
   <w:footnote w:type="separator" w:id="-1">
     <w:p>
       <w:pPr>
@@ -2074,10 +999,10 @@
 </file>
 
 <file path=word/header1.xml><?xml version="1.0" encoding="utf-8"?>
-<w:hdr xmlns:wpc="http://schemas.microsoft.com/office/word/2010/wordprocessingCanvas" xmlns:cx="http://schemas.microsoft.com/office/drawing/2014/chartex" xmlns:mc="http://schemas.openxmlformats.org/markup-compatibility/2006" xmlns:o="urn:schemas-microsoft-com:office:office" xmlns:r="http://schemas.openxmlformats.org/officeDocument/2006/relationships" xmlns:m="http://schemas.openxmlformats.org/officeDocument/2006/math" xmlns:v="urn:schemas-microsoft-com:vml" xmlns:wp14="http://schemas.microsoft.com/office/word/2010/wordprocessingDrawing" xmlns:wp="http://schemas.openxmlformats.org/drawingml/2006/wordprocessingDrawing" xmlns:w10="urn:schemas-microsoft-com:office:word" xmlns:w="http://schemas.openxmlformats.org/wordprocessingml/2006/main" xmlns:w14="http://schemas.microsoft.com/office/word/2010/wordml" xmlns:w15="http://schemas.microsoft.com/office/word/2012/wordml" xmlns:w16se="http://schemas.microsoft.com/office/word/2015/wordml/symex" xmlns:wpg="http://schemas.microsoft.com/office/word/2010/wordprocessingGroup" xmlns:wpi="http://schemas.microsoft.com/office/word/2010/wordprocessingInk" xmlns:wne="http://schemas.microsoft.com/office/word/2006/wordml" xmlns:wps="http://schemas.microsoft.com/office/word/2010/wordprocessingShape" mc:Ignorable="w14 w15 w16se wp14">
+<w:hdr xmlns:wpc="http://schemas.microsoft.com/office/word/2010/wordprocessingCanvas" xmlns:mc="http://schemas.openxmlformats.org/markup-compatibility/2006" xmlns:o="urn:schemas-microsoft-com:office:office" xmlns:r="http://schemas.openxmlformats.org/officeDocument/2006/relationships" xmlns:m="http://schemas.openxmlformats.org/officeDocument/2006/math" xmlns:v="urn:schemas-microsoft-com:vml" xmlns:wp14="http://schemas.microsoft.com/office/word/2010/wordprocessingDrawing" xmlns:wp="http://schemas.openxmlformats.org/drawingml/2006/wordprocessingDrawing" xmlns:w10="urn:schemas-microsoft-com:office:word" xmlns:w="http://schemas.openxmlformats.org/wordprocessingml/2006/main" xmlns:w14="http://schemas.microsoft.com/office/word/2010/wordml" xmlns:w15="http://schemas.microsoft.com/office/word/2012/wordml" xmlns:wpg="http://schemas.microsoft.com/office/word/2010/wordprocessingGroup" xmlns:wpi="http://schemas.microsoft.com/office/word/2010/wordprocessingInk" xmlns:wne="http://schemas.microsoft.com/office/word/2006/wordml" xmlns:wps="http://schemas.microsoft.com/office/word/2010/wordprocessingShape" mc:Ignorable="w14 w15 wp14">
   <w:p>
     <w:pPr>
-      <w:pStyle w:val="Encabezado"/>
+      <w:pStyle w:val="Header"/>
       <w:rPr>
         <w:lang w:val="en-GB"/>
       </w:rPr>
@@ -2118,7 +1043,7 @@
 </file>
 
 <file path=word/numbering.xml><?xml version="1.0" encoding="utf-8"?>
-<w:numbering xmlns:wpc="http://schemas.microsoft.com/office/word/2010/wordprocessingCanvas" xmlns:cx="http://schemas.microsoft.com/office/drawing/2014/chartex" xmlns:mc="http://schemas.openxmlformats.org/markup-compatibility/2006" xmlns:o="urn:schemas-microsoft-com:office:office" xmlns:r="http://schemas.openxmlformats.org/officeDocument/2006/relationships" xmlns:m="http://schemas.openxmlformats.org/officeDocument/2006/math" xmlns:v="urn:schemas-microsoft-com:vml" xmlns:wp14="http://schemas.microsoft.com/office/word/2010/wordprocessingDrawing" xmlns:wp="http://schemas.openxmlformats.org/drawingml/2006/wordprocessingDrawing" xmlns:w10="urn:schemas-microsoft-com:office:word" xmlns:w="http://schemas.openxmlformats.org/wordprocessingml/2006/main" xmlns:w14="http://schemas.microsoft.com/office/word/2010/wordml" xmlns:w15="http://schemas.microsoft.com/office/word/2012/wordml" xmlns:w16se="http://schemas.microsoft.com/office/word/2015/wordml/symex" xmlns:wpg="http://schemas.microsoft.com/office/word/2010/wordprocessingGroup" xmlns:wpi="http://schemas.microsoft.com/office/word/2010/wordprocessingInk" xmlns:wne="http://schemas.microsoft.com/office/word/2006/wordml" xmlns:wps="http://schemas.microsoft.com/office/word/2010/wordprocessingShape" mc:Ignorable="w14 w15 w16se wp14">
+<w:numbering xmlns:wpc="http://schemas.microsoft.com/office/word/2010/wordprocessingCanvas" xmlns:mc="http://schemas.openxmlformats.org/markup-compatibility/2006" xmlns:o="urn:schemas-microsoft-com:office:office" xmlns:r="http://schemas.openxmlformats.org/officeDocument/2006/relationships" xmlns:m="http://schemas.openxmlformats.org/officeDocument/2006/math" xmlns:v="urn:schemas-microsoft-com:vml" xmlns:wp14="http://schemas.microsoft.com/office/word/2010/wordprocessingDrawing" xmlns:wp="http://schemas.openxmlformats.org/drawingml/2006/wordprocessingDrawing" xmlns:w10="urn:schemas-microsoft-com:office:word" xmlns:w="http://schemas.openxmlformats.org/wordprocessingml/2006/main" xmlns:w14="http://schemas.microsoft.com/office/word/2010/wordml" xmlns:w15="http://schemas.microsoft.com/office/word/2012/wordml" xmlns:wpg="http://schemas.microsoft.com/office/word/2010/wordprocessingGroup" xmlns:wpi="http://schemas.microsoft.com/office/word/2010/wordprocessingInk" xmlns:wne="http://schemas.microsoft.com/office/word/2006/wordml" xmlns:wps="http://schemas.microsoft.com/office/word/2010/wordprocessingShape" mc:Ignorable="w14 w15 wp14">
   <w:abstractNum w:abstractNumId="0" w15:restartNumberingAfterBreak="0">
     <w:nsid w:val="1A0E4957"/>
     <w:multiLevelType w:val="multilevel"/>
@@ -2589,7 +1514,7 @@
     <w:lvl w:ilvl="1">
       <w:start w:val="1"/>
       <w:numFmt w:val="decimal"/>
-      <w:pStyle w:val="Ttulo2"/>
+      <w:pStyle w:val="Heading2"/>
       <w:lvlText w:val="%1.%2"/>
       <w:lvlJc w:val="left"/>
       <w:pPr>
@@ -2690,7 +1615,7 @@
     <w:tmpl w:val="2A7891EA"/>
     <w:lvl w:ilvl="0" w:tplc="C4580E2A">
       <w:numFmt w:val="decimal"/>
-      <w:pStyle w:val="Ttulo1"/>
+      <w:pStyle w:val="Heading1"/>
       <w:lvlText w:val="%1."/>
       <w:lvlJc w:val="left"/>
       <w:pPr>
@@ -3091,7 +2016,7 @@
 </file>
 
 <file path=word/styles.xml><?xml version="1.0" encoding="utf-8"?>
-<w:styles xmlns:mc="http://schemas.openxmlformats.org/markup-compatibility/2006" xmlns:r="http://schemas.openxmlformats.org/officeDocument/2006/relationships" xmlns:w="http://schemas.openxmlformats.org/wordprocessingml/2006/main" xmlns:w14="http://schemas.microsoft.com/office/word/2010/wordml" xmlns:w15="http://schemas.microsoft.com/office/word/2012/wordml" xmlns:w16se="http://schemas.microsoft.com/office/word/2015/wordml/symex" mc:Ignorable="w14 w15 w16se">
+<w:styles xmlns:mc="http://schemas.openxmlformats.org/markup-compatibility/2006" xmlns:r="http://schemas.openxmlformats.org/officeDocument/2006/relationships" xmlns:w="http://schemas.openxmlformats.org/wordprocessingml/2006/main" xmlns:w14="http://schemas.microsoft.com/office/word/2010/wordml" xmlns:w15="http://schemas.microsoft.com/office/word/2012/wordml" mc:Ignorable="w14 w15">
   <w:docDefaults>
     <w:rPrDefault>
       <w:rPr>
@@ -3485,11 +2410,11 @@
     <w:qFormat/>
     <w:rsid w:val="00973920"/>
   </w:style>
-  <w:style w:type="paragraph" w:styleId="Ttulo1">
+  <w:style w:type="paragraph" w:styleId="Heading1">
     <w:name w:val="heading 1"/>
     <w:basedOn w:val="Normal"/>
     <w:next w:val="Normal"/>
-    <w:link w:val="Ttulo1Car"/>
+    <w:link w:val="Heading1Char"/>
     <w:uiPriority w:val="9"/>
     <w:qFormat/>
     <w:rsid w:val="000A3134"/>
@@ -3511,11 +2436,11 @@
       <w:lang w:val="en-GB"/>
     </w:rPr>
   </w:style>
-  <w:style w:type="paragraph" w:styleId="Ttulo2">
+  <w:style w:type="paragraph" w:styleId="Heading2">
     <w:name w:val="heading 2"/>
     <w:basedOn w:val="Normal"/>
     <w:next w:val="Normal"/>
-    <w:link w:val="Ttulo2Car"/>
+    <w:link w:val="Heading2Char"/>
     <w:uiPriority w:val="9"/>
     <w:unhideWhenUsed/>
     <w:qFormat/>
@@ -3538,13 +2463,13 @@
       <w:lang w:val="en-GB"/>
     </w:rPr>
   </w:style>
-  <w:style w:type="character" w:default="1" w:styleId="Fuentedeprrafopredeter">
+  <w:style w:type="character" w:default="1" w:styleId="DefaultParagraphFont">
     <w:name w:val="Default Paragraph Font"/>
     <w:uiPriority w:val="1"/>
     <w:semiHidden/>
     <w:unhideWhenUsed/>
   </w:style>
-  <w:style w:type="table" w:default="1" w:styleId="Tablanormal">
+  <w:style w:type="table" w:default="1" w:styleId="TableNormal">
     <w:name w:val="Normal Table"/>
     <w:uiPriority w:val="99"/>
     <w:semiHidden/>
@@ -3559,16 +2484,16 @@
       </w:tblCellMar>
     </w:tblPr>
   </w:style>
-  <w:style w:type="numbering" w:default="1" w:styleId="Sinlista">
+  <w:style w:type="numbering" w:default="1" w:styleId="NoList">
     <w:name w:val="No List"/>
     <w:uiPriority w:val="99"/>
     <w:semiHidden/>
     <w:unhideWhenUsed/>
   </w:style>
-  <w:style w:type="paragraph" w:styleId="Encabezado">
+  <w:style w:type="paragraph" w:styleId="Header">
     <w:name w:val="header"/>
     <w:basedOn w:val="Normal"/>
-    <w:link w:val="EncabezadoCar"/>
+    <w:link w:val="HeaderChar"/>
     <w:uiPriority w:val="99"/>
     <w:unhideWhenUsed/>
     <w:rsid w:val="00973920"/>
@@ -3580,17 +2505,17 @@
       <w:spacing w:after="0" w:line="240" w:lineRule="auto"/>
     </w:pPr>
   </w:style>
-  <w:style w:type="character" w:customStyle="1" w:styleId="EncabezadoCar">
-    <w:name w:val="Encabezado Car"/>
-    <w:basedOn w:val="Fuentedeprrafopredeter"/>
-    <w:link w:val="Encabezado"/>
+  <w:style w:type="character" w:customStyle="1" w:styleId="HeaderChar">
+    <w:name w:val="Header Char"/>
+    <w:basedOn w:val="DefaultParagraphFont"/>
+    <w:link w:val="Header"/>
     <w:uiPriority w:val="99"/>
     <w:rsid w:val="00973920"/>
   </w:style>
-  <w:style w:type="paragraph" w:styleId="Piedepgina">
+  <w:style w:type="paragraph" w:styleId="Footer">
     <w:name w:val="footer"/>
     <w:basedOn w:val="Normal"/>
-    <w:link w:val="PiedepginaCar"/>
+    <w:link w:val="FooterChar"/>
     <w:uiPriority w:val="99"/>
     <w:unhideWhenUsed/>
     <w:rsid w:val="00973920"/>
@@ -3602,17 +2527,17 @@
       <w:spacing w:after="0" w:line="240" w:lineRule="auto"/>
     </w:pPr>
   </w:style>
-  <w:style w:type="character" w:customStyle="1" w:styleId="PiedepginaCar">
-    <w:name w:val="Pie de página Car"/>
-    <w:basedOn w:val="Fuentedeprrafopredeter"/>
-    <w:link w:val="Piedepgina"/>
+  <w:style w:type="character" w:customStyle="1" w:styleId="FooterChar">
+    <w:name w:val="Footer Char"/>
+    <w:basedOn w:val="DefaultParagraphFont"/>
+    <w:link w:val="Footer"/>
     <w:uiPriority w:val="99"/>
     <w:rsid w:val="00973920"/>
   </w:style>
-  <w:style w:type="character" w:customStyle="1" w:styleId="Ttulo1Car">
-    <w:name w:val="Título 1 Car"/>
-    <w:basedOn w:val="Fuentedeprrafopredeter"/>
-    <w:link w:val="Ttulo1"/>
+  <w:style w:type="character" w:customStyle="1" w:styleId="Heading1Char">
+    <w:name w:val="Heading 1 Char"/>
+    <w:basedOn w:val="DefaultParagraphFont"/>
+    <w:link w:val="Heading1"/>
     <w:uiPriority w:val="9"/>
     <w:rsid w:val="000A3134"/>
     <w:rPr>
@@ -3624,7 +2549,7 @@
       <w:lang w:val="en-GB"/>
     </w:rPr>
   </w:style>
-  <w:style w:type="paragraph" w:styleId="Prrafodelista">
+  <w:style w:type="paragraph" w:styleId="ListParagraph">
     <w:name w:val="List Paragraph"/>
     <w:basedOn w:val="Normal"/>
     <w:uiPriority w:val="34"/>
@@ -3635,10 +2560,10 @@
       <w:contextualSpacing/>
     </w:pPr>
   </w:style>
-  <w:style w:type="character" w:customStyle="1" w:styleId="Ttulo2Car">
-    <w:name w:val="Título 2 Car"/>
-    <w:basedOn w:val="Fuentedeprrafopredeter"/>
-    <w:link w:val="Ttulo2"/>
+  <w:style w:type="character" w:customStyle="1" w:styleId="Heading2Char">
+    <w:name w:val="Heading 2 Char"/>
+    <w:basedOn w:val="DefaultParagraphFont"/>
+    <w:link w:val="Heading2"/>
     <w:uiPriority w:val="9"/>
     <w:rsid w:val="000A3134"/>
     <w:rPr>
@@ -3649,7 +2574,7 @@
       <w:lang w:val="en-GB"/>
     </w:rPr>
   </w:style>
-  <w:style w:type="paragraph" w:styleId="Descripcin">
+  <w:style w:type="paragraph" w:styleId="Caption">
     <w:name w:val="caption"/>
     <w:basedOn w:val="Normal"/>
     <w:next w:val="Normal"/>
@@ -3668,11 +2593,11 @@
       <w:szCs w:val="18"/>
     </w:rPr>
   </w:style>
-  <w:style w:type="paragraph" w:styleId="Citadestacada">
+  <w:style w:type="paragraph" w:styleId="IntenseQuote">
     <w:name w:val="Intense Quote"/>
     <w:basedOn w:val="Normal"/>
     <w:next w:val="Normal"/>
-    <w:link w:val="CitadestacadaCar"/>
+    <w:link w:val="IntenseQuoteChar"/>
     <w:uiPriority w:val="30"/>
     <w:qFormat/>
     <w:rsid w:val="00642FE7"/>
@@ -3691,10 +2616,10 @@
       <w:lang w:val="en-GB" w:eastAsia="es-ES"/>
     </w:rPr>
   </w:style>
-  <w:style w:type="character" w:customStyle="1" w:styleId="CitadestacadaCar">
-    <w:name w:val="Cita destacada Car"/>
-    <w:basedOn w:val="Fuentedeprrafopredeter"/>
-    <w:link w:val="Citadestacada"/>
+  <w:style w:type="character" w:customStyle="1" w:styleId="IntenseQuoteChar">
+    <w:name w:val="Intense Quote Char"/>
+    <w:basedOn w:val="DefaultParagraphFont"/>
+    <w:link w:val="IntenseQuote"/>
     <w:uiPriority w:val="30"/>
     <w:rsid w:val="00642FE7"/>
     <w:rPr>

</xml_diff>